<commit_message>
encoded article, adaptive design
</commit_message>
<xml_diff>
--- a/articles/INF стаття.docx
+++ b/articles/INF стаття.docx
@@ -1,6 +1,6 @@
 
 <file path=word/document.xml><?xml version="1.0" encoding="utf-8"?>
-<w:document xmlns:wpc="http://schemas.microsoft.com/office/word/2010/wordprocessingCanvas" xmlns:cx="http://schemas.microsoft.com/office/drawing/2014/chartex" xmlns:cx1="http://schemas.microsoft.com/office/drawing/2015/9/8/chartex" xmlns:cx2="http://schemas.microsoft.com/office/drawing/2015/10/21/chartex" xmlns:cx3="http://schemas.microsoft.com/office/drawing/2016/5/9/chartex" xmlns:cx4="http://schemas.microsoft.com/office/drawing/2016/5/10/chartex" xmlns:cx5="http://schemas.microsoft.com/office/drawing/2016/5/11/chartex" xmlns:cx6="http://schemas.microsoft.com/office/drawing/2016/5/12/chartex" xmlns:cx7="http://schemas.microsoft.com/office/drawing/2016/5/13/chartex" xmlns:cx8="http://schemas.microsoft.com/office/drawing/2016/5/14/chartex" xmlns:mc="http://schemas.openxmlformats.org/markup-compatibility/2006" xmlns:aink="http://schemas.microsoft.com/office/drawing/2016/ink" xmlns:am3d="http://schemas.microsoft.com/office/drawing/2017/model3d" xmlns:o="urn:schemas-microsoft-com:office:office" xmlns:r="http://schemas.openxmlformats.org/officeDocument/2006/relationships" xmlns:m="http://schemas.openxmlformats.org/officeDocument/2006/math" xmlns:v="urn:schemas-microsoft-com:vml" xmlns:wp14="http://schemas.microsoft.com/office/word/2010/wordprocessingDrawing" xmlns:wp="http://schemas.openxmlformats.org/drawingml/2006/wordprocessingDrawing" xmlns:w10="urn:schemas-microsoft-com:office:word" xmlns:w="http://schemas.openxmlformats.org/wordprocessingml/2006/main" xmlns:w14="http://schemas.microsoft.com/office/word/2010/wordml" xmlns:w15="http://schemas.microsoft.com/office/word/2012/wordml" xmlns:w16cid="http://schemas.microsoft.com/office/word/2016/wordml/cid" xmlns:w16se="http://schemas.microsoft.com/office/word/2015/wordml/symex" xmlns:wpg="http://schemas.microsoft.com/office/word/2010/wordprocessingGroup" xmlns:wpi="http://schemas.microsoft.com/office/word/2010/wordprocessingInk" xmlns:wne="http://schemas.microsoft.com/office/word/2006/wordml" xmlns:wps="http://schemas.microsoft.com/office/word/2010/wordprocessingShape" mc:Ignorable="w14 w15 w16se w16cid wp14">
+<w:document xmlns:wpc="http://schemas.microsoft.com/office/word/2010/wordprocessingCanvas" xmlns:cx="http://schemas.microsoft.com/office/drawing/2014/chartex" xmlns:mc="http://schemas.openxmlformats.org/markup-compatibility/2006" xmlns:o="urn:schemas-microsoft-com:office:office" xmlns:r="http://schemas.openxmlformats.org/officeDocument/2006/relationships" xmlns:m="http://schemas.openxmlformats.org/officeDocument/2006/math" xmlns:v="urn:schemas-microsoft-com:vml" xmlns:wp14="http://schemas.microsoft.com/office/word/2010/wordprocessingDrawing" xmlns:wp="http://schemas.openxmlformats.org/drawingml/2006/wordprocessingDrawing" xmlns:w10="urn:schemas-microsoft-com:office:word" xmlns:w="http://schemas.openxmlformats.org/wordprocessingml/2006/main" xmlns:w14="http://schemas.microsoft.com/office/word/2010/wordml" xmlns:w15="http://schemas.microsoft.com/office/word/2012/wordml" xmlns:w16se="http://schemas.microsoft.com/office/word/2015/wordml/symex" xmlns:wpg="http://schemas.microsoft.com/office/word/2010/wordprocessingGroup" xmlns:wpi="http://schemas.microsoft.com/office/word/2010/wordprocessingInk" xmlns:wne="http://schemas.microsoft.com/office/word/2006/wordml" xmlns:wps="http://schemas.microsoft.com/office/word/2010/wordprocessingShape" mc:Ignorable="w14 w15 w16se wp14">
   <w:body>
     <w:p>
       <w:pPr>
@@ -12,6 +12,7 @@
           <w:lang w:val="ru-RU"/>
         </w:rPr>
       </w:pPr>
+      <w:bookmarkStart w:id="0" w:name="_GoBack"/>
       <w:r>
         <w:rPr>
           <w:rFonts w:ascii="Times New Roman" w:hAnsi="Times New Roman" w:cs="Times New Roman"/>
@@ -42,6 +43,7 @@
       <w:r>
         <w:rPr>
           <w:noProof/>
+          <w:lang w:val="ru-RU" w:eastAsia="ru-RU"/>
         </w:rPr>
         <w:drawing>
           <wp:inline distT="0" distB="0" distL="0" distR="0" wp14:anchorId="13B5CBE6" wp14:editId="5CB48822">
@@ -89,7 +91,7 @@
           <w:szCs w:val="18"/>
         </w:rPr>
       </w:pPr>
-      <w:bookmarkStart w:id="0" w:name="_Hlk4853884"/>
+      <w:bookmarkStart w:id="1" w:name="_Hlk4853884"/>
       <w:r>
         <w:rPr>
           <w:rFonts w:ascii="Times New Roman" w:hAnsi="Times New Roman" w:cs="Times New Roman"/>
@@ -125,7 +127,7 @@
         <w:t>org</w:t>
       </w:r>
     </w:p>
-    <w:bookmarkEnd w:id="0"/>
+    <w:bookmarkEnd w:id="1"/>
     <w:p>
       <w:pPr>
         <w:spacing w:line="240" w:lineRule="auto"/>
@@ -281,10 +283,9 @@
           <w:sz w:val="28"/>
           <w:szCs w:val="28"/>
         </w:rPr>
-        <w:t>по</w:t>
-      </w:r>
-      <w:bookmarkStart w:id="1" w:name="_GoBack"/>
-      <w:bookmarkEnd w:id="1"/>
+        <w:t>постбіполярному</w:t>
+      </w:r>
+      <w:proofErr w:type="spellEnd"/>
       <w:r>
         <w:rPr>
           <w:rFonts w:ascii="Times New Roman" w:hAnsi="Times New Roman" w:cs="Times New Roman"/>
@@ -292,9 +293,8 @@
           <w:sz w:val="28"/>
           <w:szCs w:val="28"/>
         </w:rPr>
-        <w:t>стбіполярному</w:t>
-      </w:r>
-      <w:proofErr w:type="spellEnd"/>
+        <w:t xml:space="preserve"> світі, доживає свої останні місяці. Чому так сталося, хто </w:t>
+      </w:r>
       <w:r>
         <w:rPr>
           <w:rFonts w:ascii="Times New Roman" w:hAnsi="Times New Roman" w:cs="Times New Roman"/>
@@ -302,7 +302,7 @@
           <w:sz w:val="28"/>
           <w:szCs w:val="28"/>
         </w:rPr>
-        <w:t xml:space="preserve"> світі, доживає свої останні місяці. Чому так сталося, хто </w:t>
+        <w:t>у цьому винен</w:t>
       </w:r>
       <w:r>
         <w:rPr>
@@ -311,7 +311,7 @@
           <w:sz w:val="28"/>
           <w:szCs w:val="28"/>
         </w:rPr>
-        <w:t>у цьому винен</w:t>
+        <w:t xml:space="preserve">, і </w:t>
       </w:r>
       <w:r>
         <w:rPr>
@@ -320,7 +320,7 @@
           <w:sz w:val="28"/>
           <w:szCs w:val="28"/>
         </w:rPr>
-        <w:t xml:space="preserve">, і </w:t>
+        <w:t xml:space="preserve">як руйнація договору вплине на розстановку сил у світі, читайте в матеріалі </w:t>
       </w:r>
       <w:r>
         <w:rPr>
@@ -328,8 +328,9 @@
           <w:b/>
           <w:sz w:val="28"/>
           <w:szCs w:val="28"/>
-        </w:rPr>
-        <w:t xml:space="preserve">як руйнація договору вплине на розстановку сил у світі, читайте в матеріалі </w:t>
+          <w:lang w:val="en-US"/>
+        </w:rPr>
+        <w:t>Ad</w:t>
       </w:r>
       <w:r>
         <w:rPr>
@@ -337,9 +338,19 @@
           <w:b/>
           <w:sz w:val="28"/>
           <w:szCs w:val="28"/>
+          <w:lang w:val="ru-RU"/>
+        </w:rPr>
+        <w:t xml:space="preserve"> </w:t>
+      </w:r>
+      <w:r>
+        <w:rPr>
+          <w:rFonts w:ascii="Times New Roman" w:hAnsi="Times New Roman" w:cs="Times New Roman"/>
+          <w:b/>
+          <w:sz w:val="28"/>
+          <w:szCs w:val="28"/>
           <w:lang w:val="en-US"/>
         </w:rPr>
-        <w:t>Ad</w:t>
+        <w:t>Astra</w:t>
       </w:r>
       <w:r>
         <w:rPr>
@@ -349,29 +360,10 @@
           <w:szCs w:val="28"/>
           <w:lang w:val="ru-RU"/>
         </w:rPr>
-        <w:t xml:space="preserve"> </w:t>
-      </w:r>
-      <w:r>
-        <w:rPr>
-          <w:rFonts w:ascii="Times New Roman" w:hAnsi="Times New Roman" w:cs="Times New Roman"/>
-          <w:b/>
-          <w:sz w:val="28"/>
-          <w:szCs w:val="28"/>
-          <w:lang w:val="en-US"/>
-        </w:rPr>
-        <w:t>Astra</w:t>
-      </w:r>
-      <w:r>
-        <w:rPr>
-          <w:rFonts w:ascii="Times New Roman" w:hAnsi="Times New Roman" w:cs="Times New Roman"/>
-          <w:b/>
-          <w:sz w:val="28"/>
-          <w:szCs w:val="28"/>
-          <w:lang w:val="ru-RU"/>
-        </w:rPr>
         <w:t>.</w:t>
       </w:r>
     </w:p>
+    <w:bookmarkEnd w:id="0"/>
     <w:p>
       <w:pPr>
         <w:spacing w:line="240" w:lineRule="auto"/>
@@ -3440,7 +3432,7 @@
 </file>
 
 <file path=word/numbering.xml><?xml version="1.0" encoding="utf-8"?>
-<w:numbering xmlns:wpc="http://schemas.microsoft.com/office/word/2010/wordprocessingCanvas" xmlns:cx="http://schemas.microsoft.com/office/drawing/2014/chartex" xmlns:cx1="http://schemas.microsoft.com/office/drawing/2015/9/8/chartex" xmlns:cx2="http://schemas.microsoft.com/office/drawing/2015/10/21/chartex" xmlns:cx3="http://schemas.microsoft.com/office/drawing/2016/5/9/chartex" xmlns:cx4="http://schemas.microsoft.com/office/drawing/2016/5/10/chartex" xmlns:cx5="http://schemas.microsoft.com/office/drawing/2016/5/11/chartex" xmlns:cx6="http://schemas.microsoft.com/office/drawing/2016/5/12/chartex" xmlns:cx7="http://schemas.microsoft.com/office/drawing/2016/5/13/chartex" xmlns:cx8="http://schemas.microsoft.com/office/drawing/2016/5/14/chartex" xmlns:mc="http://schemas.openxmlformats.org/markup-compatibility/2006" xmlns:aink="http://schemas.microsoft.com/office/drawing/2016/ink" xmlns:am3d="http://schemas.microsoft.com/office/drawing/2017/model3d" xmlns:o="urn:schemas-microsoft-com:office:office" xmlns:r="http://schemas.openxmlformats.org/officeDocument/2006/relationships" xmlns:m="http://schemas.openxmlformats.org/officeDocument/2006/math" xmlns:v="urn:schemas-microsoft-com:vml" xmlns:wp14="http://schemas.microsoft.com/office/word/2010/wordprocessingDrawing" xmlns:wp="http://schemas.openxmlformats.org/drawingml/2006/wordprocessingDrawing" xmlns:w10="urn:schemas-microsoft-com:office:word" xmlns:w="http://schemas.openxmlformats.org/wordprocessingml/2006/main" xmlns:w14="http://schemas.microsoft.com/office/word/2010/wordml" xmlns:w15="http://schemas.microsoft.com/office/word/2012/wordml" xmlns:w16cid="http://schemas.microsoft.com/office/word/2016/wordml/cid" xmlns:w16se="http://schemas.microsoft.com/office/word/2015/wordml/symex" xmlns:wpg="http://schemas.microsoft.com/office/word/2010/wordprocessingGroup" xmlns:wpi="http://schemas.microsoft.com/office/word/2010/wordprocessingInk" xmlns:wne="http://schemas.microsoft.com/office/word/2006/wordml" xmlns:wps="http://schemas.microsoft.com/office/word/2010/wordprocessingShape" mc:Ignorable="w14 w15 w16se w16cid wp14">
+<w:numbering xmlns:wpc="http://schemas.microsoft.com/office/word/2010/wordprocessingCanvas" xmlns:cx="http://schemas.microsoft.com/office/drawing/2014/chartex" xmlns:mc="http://schemas.openxmlformats.org/markup-compatibility/2006" xmlns:o="urn:schemas-microsoft-com:office:office" xmlns:r="http://schemas.openxmlformats.org/officeDocument/2006/relationships" xmlns:m="http://schemas.openxmlformats.org/officeDocument/2006/math" xmlns:v="urn:schemas-microsoft-com:vml" xmlns:wp14="http://schemas.microsoft.com/office/word/2010/wordprocessingDrawing" xmlns:wp="http://schemas.openxmlformats.org/drawingml/2006/wordprocessingDrawing" xmlns:w10="urn:schemas-microsoft-com:office:word" xmlns:w="http://schemas.openxmlformats.org/wordprocessingml/2006/main" xmlns:w14="http://schemas.microsoft.com/office/word/2010/wordml" xmlns:w15="http://schemas.microsoft.com/office/word/2012/wordml" xmlns:w16se="http://schemas.microsoft.com/office/word/2015/wordml/symex" xmlns:wpg="http://schemas.microsoft.com/office/word/2010/wordprocessingGroup" xmlns:wpi="http://schemas.microsoft.com/office/word/2010/wordprocessingInk" xmlns:wne="http://schemas.microsoft.com/office/word/2006/wordml" xmlns:wps="http://schemas.microsoft.com/office/word/2010/wordprocessingShape" mc:Ignorable="w14 w15 w16se wp14">
   <w:abstractNum w:abstractNumId="0" w15:restartNumberingAfterBreak="0">
     <w:nsid w:val="333F4521"/>
     <w:multiLevelType w:val="hybridMultilevel"/>
@@ -4301,7 +4293,7 @@
 </file>
 
 <file path=word/styles.xml><?xml version="1.0" encoding="utf-8"?>
-<w:styles xmlns:mc="http://schemas.openxmlformats.org/markup-compatibility/2006" xmlns:r="http://schemas.openxmlformats.org/officeDocument/2006/relationships" xmlns:w="http://schemas.openxmlformats.org/wordprocessingml/2006/main" xmlns:w14="http://schemas.microsoft.com/office/word/2010/wordml" xmlns:w15="http://schemas.microsoft.com/office/word/2012/wordml" xmlns:w16cid="http://schemas.microsoft.com/office/word/2016/wordml/cid" xmlns:w16se="http://schemas.microsoft.com/office/word/2015/wordml/symex" mc:Ignorable="w14 w15 w16se w16cid">
+<w:styles xmlns:mc="http://schemas.openxmlformats.org/markup-compatibility/2006" xmlns:r="http://schemas.openxmlformats.org/officeDocument/2006/relationships" xmlns:w="http://schemas.openxmlformats.org/wordprocessingml/2006/main" xmlns:w14="http://schemas.microsoft.com/office/word/2010/wordml" xmlns:w15="http://schemas.microsoft.com/office/word/2012/wordml" xmlns:w16se="http://schemas.microsoft.com/office/word/2015/wordml/symex" mc:Ignorable="w14 w15 w16se">
   <w:docDefaults>
     <w:rPrDefault>
       <w:rPr>
@@ -4317,7 +4309,7 @@
       </w:pPr>
     </w:pPrDefault>
   </w:docDefaults>
-  <w:latentStyles w:defLockedState="0" w:defUIPriority="99" w:defSemiHidden="0" w:defUnhideWhenUsed="0" w:defQFormat="0" w:count="375">
+  <w:latentStyles w:defLockedState="0" w:defUIPriority="99" w:defSemiHidden="0" w:defUnhideWhenUsed="0" w:defQFormat="0" w:count="371">
     <w:lsdException w:name="Normal" w:uiPriority="0" w:qFormat="1"/>
     <w:lsdException w:name="heading 1" w:uiPriority="9" w:qFormat="1"/>
     <w:lsdException w:name="heading 2" w:semiHidden="1" w:uiPriority="9" w:unhideWhenUsed="1" w:qFormat="1"/>
@@ -4689,10 +4681,6 @@
     <w:lsdException w:name="List Table 5 Dark Accent 6" w:uiPriority="50"/>
     <w:lsdException w:name="List Table 6 Colorful Accent 6" w:uiPriority="51"/>
     <w:lsdException w:name="List Table 7 Colorful Accent 6" w:uiPriority="52"/>
-    <w:lsdException w:name="Mention" w:semiHidden="1" w:unhideWhenUsed="1"/>
-    <w:lsdException w:name="Smart Hyperlink" w:semiHidden="1" w:unhideWhenUsed="1"/>
-    <w:lsdException w:name="Hashtag" w:semiHidden="1" w:unhideWhenUsed="1"/>
-    <w:lsdException w:name="Unresolved Mention" w:semiHidden="1" w:unhideWhenUsed="1"/>
   </w:latentStyles>
   <w:style w:type="paragraph" w:default="1" w:styleId="a">
     <w:name w:val="Normal"/>
@@ -4747,7 +4735,7 @@
       <w:u w:val="single"/>
     </w:rPr>
   </w:style>
-  <w:style w:type="character" w:styleId="a5">
+  <w:style w:type="character" w:customStyle="1" w:styleId="UnresolvedMention">
     <w:name w:val="Unresolved Mention"/>
     <w:basedOn w:val="a0"/>
     <w:uiPriority w:val="99"/>
@@ -4759,7 +4747,7 @@
       <w:shd w:val="clear" w:color="auto" w:fill="E1DFDD"/>
     </w:rPr>
   </w:style>
-  <w:style w:type="character" w:styleId="a6">
+  <w:style w:type="character" w:styleId="a5">
     <w:name w:val="FollowedHyperlink"/>
     <w:basedOn w:val="a0"/>
     <w:uiPriority w:val="99"/>
@@ -4771,10 +4759,10 @@
       <w:u w:val="single"/>
     </w:rPr>
   </w:style>
-  <w:style w:type="paragraph" w:styleId="a7">
+  <w:style w:type="paragraph" w:styleId="a6">
     <w:name w:val="Balloon Text"/>
     <w:basedOn w:val="a"/>
-    <w:link w:val="a8"/>
+    <w:link w:val="a7"/>
     <w:uiPriority w:val="99"/>
     <w:semiHidden/>
     <w:unhideWhenUsed/>
@@ -4788,10 +4776,10 @@
       <w:szCs w:val="18"/>
     </w:rPr>
   </w:style>
-  <w:style w:type="character" w:customStyle="1" w:styleId="a8">
-    <w:name w:val="Текст у виносці Знак"/>
+  <w:style w:type="character" w:customStyle="1" w:styleId="a7">
+    <w:name w:val="Текст выноски Знак"/>
     <w:basedOn w:val="a0"/>
-    <w:link w:val="a7"/>
+    <w:link w:val="a6"/>
     <w:uiPriority w:val="99"/>
     <w:semiHidden/>
     <w:rsid w:val="00B2614D"/>
@@ -4801,7 +4789,7 @@
       <w:szCs w:val="18"/>
     </w:rPr>
   </w:style>
-  <w:style w:type="character" w:styleId="a9">
+  <w:style w:type="character" w:styleId="a8">
     <w:name w:val="annotation reference"/>
     <w:basedOn w:val="a0"/>
     <w:uiPriority w:val="99"/>
@@ -4813,10 +4801,10 @@
       <w:szCs w:val="16"/>
     </w:rPr>
   </w:style>
-  <w:style w:type="paragraph" w:styleId="aa">
+  <w:style w:type="paragraph" w:styleId="a9">
     <w:name w:val="annotation text"/>
     <w:basedOn w:val="a"/>
-    <w:link w:val="ab"/>
+    <w:link w:val="aa"/>
     <w:uiPriority w:val="99"/>
     <w:semiHidden/>
     <w:unhideWhenUsed/>
@@ -4829,10 +4817,10 @@
       <w:szCs w:val="20"/>
     </w:rPr>
   </w:style>
-  <w:style w:type="character" w:customStyle="1" w:styleId="ab">
-    <w:name w:val="Текст примітки Знак"/>
+  <w:style w:type="character" w:customStyle="1" w:styleId="aa">
+    <w:name w:val="Текст примечания Знак"/>
     <w:basedOn w:val="a0"/>
-    <w:link w:val="aa"/>
+    <w:link w:val="a9"/>
     <w:uiPriority w:val="99"/>
     <w:semiHidden/>
     <w:rsid w:val="000A2596"/>
@@ -5144,7 +5132,7 @@
 </file>
 
 <file path=customXml/itemProps1.xml><?xml version="1.0" encoding="utf-8"?>
-<ds:datastoreItem xmlns:ds="http://schemas.openxmlformats.org/officeDocument/2006/customXml" ds:itemID="{96AAA1E4-1502-434B-A2FF-C771CFBDB53F}">
+<ds:datastoreItem xmlns:ds="http://schemas.openxmlformats.org/officeDocument/2006/customXml" ds:itemID="{C4CD8396-6FC0-4E4F-8544-B70A73AA7B2D}">
   <ds:schemaRefs>
     <ds:schemaRef ds:uri="http://schemas.openxmlformats.org/officeDocument/2006/bibliography"/>
   </ds:schemaRefs>

</xml_diff>